<commit_message>
Intento erroneo de mostrar una foto traida de una API
</commit_message>
<xml_diff>
--- a/backend/DESARROLLO DE APLICACIÓN WEB-PRUEBA.docx
+++ b/backend/DESARROLLO DE APLICACIÓN WEB-PRUEBA.docx
@@ -1250,28 +1250,7 @@
           <w:highlight w:val="yellow"/>
           <w:lang w:val="es-AR"/>
         </w:rPr>
-        <w:t xml:space="preserve">Se debe validar y guardar si se ingresan los campos que figuran como requeridos. Con la fecha de nacimiento validar que el vendedor tenga entre 18 y 65 años de </w:t>
-      </w:r>
-      <w:proofErr w:type="spellStart"/>
-      <w:r>
-        <w:rPr>
-          <w:highlight w:val="yellow"/>
-          <w:lang w:val="es-AR"/>
-        </w:rPr>
-        <w:t>edad.</w:t>
-      </w:r>
-      <w:r>
-        <w:rPr>
-          <w:lang w:val="es-AR"/>
-        </w:rPr>
-        <w:t>EL</w:t>
-      </w:r>
-      <w:proofErr w:type="spellEnd"/>
-      <w:r>
-        <w:rPr>
-          <w:lang w:val="es-AR"/>
-        </w:rPr>
-        <w:t xml:space="preserve"> COMANDO PARA LA EDAD TIENE UN REDONDEO QUE NO ES PRECISO</w:t>
+        <w:t>Se debe validar y guardar si se ingresan los campos que figuran como requeridos. Con la fecha de nacimiento validar que el vendedor tenga entre 18 y 65 años de edad.</w:t>
       </w:r>
     </w:p>
     <w:p>
@@ -1281,6 +1260,13 @@
         </w:rPr>
       </w:pPr>
       <w:bookmarkStart w:id="0" w:name="_GoBack"/>
+      <w:bookmarkEnd w:id="0"/>
+      <w:r>
+        <w:rPr>
+          <w:lang w:val="es-AR"/>
+        </w:rPr>
+        <w:t xml:space="preserve"> </w:t>
+      </w:r>
       <w:r>
         <w:rPr>
           <w:lang w:val="es-AR"/>
@@ -1315,7 +1301,6 @@
         <w:t xml:space="preserve"> con éxito y actualizar la lista de vendedores.</w:t>
       </w:r>
     </w:p>
-    <w:bookmarkEnd w:id="0"/>
     <w:p>
       <w:pPr>
         <w:rPr>

</xml_diff>

<commit_message>
Update DESARROLLO DE APLICACIÓN WEB-PRUEBA.docx
</commit_message>
<xml_diff>
--- a/backend/DESARROLLO DE APLICACIÓN WEB-PRUEBA.docx
+++ b/backend/DESARROLLO DE APLICACIÓN WEB-PRUEBA.docx
@@ -1250,41 +1250,26 @@
           <w:highlight w:val="yellow"/>
           <w:lang w:val="es-AR"/>
         </w:rPr>
-        <w:t xml:space="preserve">Se debe validar y guardar si se ingresan los campos que figuran como requeridos. Con la fecha de nacimiento validar que el vendedor tenga entre 18 y 65 años de </w:t>
-      </w:r>
-      <w:proofErr w:type="spellStart"/>
+        <w:t>Se debe validar y guardar si se ingresan los campos que figuran como requeridos. Con la fecha de nacimiento validar que el vendedor tenga entre 18 y 65 años de edad.</w:t>
+      </w:r>
+    </w:p>
+    <w:p>
+      <w:pPr>
+        <w:rPr>
+          <w:lang w:val="es-AR"/>
+        </w:rPr>
+      </w:pPr>
+      <w:r>
+        <w:rPr>
+          <w:lang w:val="es-AR"/>
+        </w:rPr>
+        <w:t xml:space="preserve"> </w:t>
+      </w:r>
       <w:r>
         <w:rPr>
           <w:highlight w:val="yellow"/>
           <w:lang w:val="es-AR"/>
         </w:rPr>
-        <w:t>edad.</w:t>
-      </w:r>
-      <w:r>
-        <w:rPr>
-          <w:lang w:val="es-AR"/>
-        </w:rPr>
-        <w:t>EL</w:t>
-      </w:r>
-      <w:proofErr w:type="spellEnd"/>
-      <w:r>
-        <w:rPr>
-          <w:lang w:val="es-AR"/>
-        </w:rPr>
-        <w:t xml:space="preserve"> COMANDO PARA LA EDAD TIENE UN REDONDEO QUE NO ES PRECISO</w:t>
-      </w:r>
-    </w:p>
-    <w:p>
-      <w:pPr>
-        <w:rPr>
-          <w:lang w:val="es-AR"/>
-        </w:rPr>
-      </w:pPr>
-      <w:bookmarkStart w:id="0" w:name="_GoBack"/>
-      <w:r>
-        <w:rPr>
-          <w:lang w:val="es-AR"/>
-        </w:rPr>
         <w:t>Solo en el caso de modificar se muestra la foto actual del vendedor si posee, y se habilita un botón para SUBIR FOTO que debe permitir seleccionar una imagen y enviarla al servidor al seleccionar Guardar.</w:t>
       </w:r>
     </w:p>
@@ -1315,7 +1300,6 @@
         <w:t xml:space="preserve"> con éxito y actualizar la lista de vendedores.</w:t>
       </w:r>
     </w:p>
-    <w:bookmarkEnd w:id="0"/>
     <w:p>
       <w:pPr>
         <w:rPr>
@@ -1416,6 +1400,7 @@
           <w:lang w:val="es-AR"/>
         </w:rPr>
       </w:pPr>
+      <w:bookmarkStart w:id="0" w:name="_GoBack"/>
       <w:proofErr w:type="spellStart"/>
       <w:proofErr w:type="gramStart"/>
       <w:r>
@@ -1439,6 +1424,7 @@
         </w:rPr>
         <w:t>spring-boot:run</w:t>
       </w:r>
+      <w:bookmarkEnd w:id="0"/>
       <w:proofErr w:type="spellEnd"/>
       <w:r>
         <w:rPr>

</xml_diff>